<commit_message>
Finished semua dokumen untuk tesis dan uas
</commit_message>
<xml_diff>
--- a/Pascasarjana_PC Kantor/SEMESTER 3/TUGAS ADVANCE AI.docx
+++ b/Pascasarjana_PC Kantor/SEMESTER 3/TUGAS ADVANCE AI.docx
@@ -18,26 +18,50 @@
           <w:sz w:val="32"/>
           <w:szCs w:val="32"/>
         </w:rPr>
-        <w:t>TUGAS ADVANCE AI</w:t>
-      </w:r>
-    </w:p>
-    <w:p>
-      <w:pPr>
-        <w:ind w:left="0"/>
-        <w:jc w:val="center"/>
+        <w:t>TUGAS</w:t>
+      </w:r>
+      <w:r>
         <w:rPr>
           <w:rFonts w:cs="Times New Roman"/>
           <w:sz w:val="32"/>
           <w:szCs w:val="32"/>
         </w:rPr>
-      </w:pPr>
+        <w:t xml:space="preserve"> UAS</w:t>
+      </w:r>
       <w:r>
         <w:rPr>
           <w:rFonts w:cs="Times New Roman"/>
           <w:sz w:val="32"/>
           <w:szCs w:val="32"/>
         </w:rPr>
-        <w:t>IMPLEMENTASI AI YANG DIGUNAKAN</w:t>
+        <w:t xml:space="preserve"> ADVANCE AI</w:t>
+      </w:r>
+    </w:p>
+    <w:p>
+      <w:pPr>
+        <w:ind w:left="0"/>
+        <w:jc w:val="center"/>
+        <w:rPr>
+          <w:rFonts w:cs="Times New Roman"/>
+          <w:sz w:val="32"/>
+          <w:szCs w:val="32"/>
+        </w:rPr>
+      </w:pPr>
+      <w:r>
+        <w:rPr>
+          <w:rFonts w:cs="Times New Roman"/>
+          <w:sz w:val="32"/>
+          <w:szCs w:val="32"/>
+        </w:rPr>
+        <w:t xml:space="preserve">IMPLEMENTASI </w:t>
+      </w:r>
+      <w:r>
+        <w:rPr>
+          <w:rFonts w:cs="Times New Roman"/>
+          <w:sz w:val="32"/>
+          <w:szCs w:val="32"/>
+        </w:rPr>
+        <w:t>MPS DALAM PLANING MATERIAL</w:t>
       </w:r>
     </w:p>
     <w:p>
@@ -375,29 +399,245 @@
           <w:ilvl w:val="0"/>
           <w:numId w:val="3"/>
         </w:numPr>
-      </w:pPr>
-      <w:r>
+        <w:spacing w:line="240" w:lineRule="auto"/>
+        <w:rPr>
+          <w:sz w:val="24"/>
+          <w:szCs w:val="24"/>
+        </w:rPr>
+      </w:pPr>
+      <w:r>
+        <w:rPr>
+          <w:sz w:val="24"/>
+          <w:szCs w:val="24"/>
+        </w:rPr>
         <w:lastRenderedPageBreak/>
         <w:t>PENDAHULUAN</w:t>
       </w:r>
     </w:p>
     <w:p>
       <w:pPr>
+        <w:spacing w:line="240" w:lineRule="auto"/>
         <w:ind w:firstLine="229"/>
-      </w:pPr>
-      <w:r>
-        <w:t>Dalam industri tekstil proses pembuatan kain terdapat kompleksitas dari perencanaan raw material hingga teknik dalam perajutan kain. Kompleksitas tersebut berdasarkan jenis benang yang terdapat pada kain (Cotton / Pollyester / Wool / Recycle). Tiap jenis benang juga memiliki penanganan kusus karena karakteristik yang berbeda.</w:t>
-      </w:r>
-      <w:r>
+        <w:rPr>
+          <w:szCs w:val="24"/>
+        </w:rPr>
+      </w:pPr>
+      <w:r>
+        <w:rPr>
+          <w:szCs w:val="24"/>
+        </w:rPr>
+        <w:t xml:space="preserve">PT </w:t>
+      </w:r>
+      <w:proofErr w:type="spellStart"/>
+      <w:r>
+        <w:rPr>
+          <w:szCs w:val="24"/>
+        </w:rPr>
+        <w:t>Indotaichen</w:t>
+      </w:r>
+      <w:proofErr w:type="spellEnd"/>
+      <w:r>
+        <w:rPr>
+          <w:szCs w:val="24"/>
+        </w:rPr>
+        <w:t xml:space="preserve"> Textile Industry merupakan perusahaan yang bergerak pada bidang </w:t>
+      </w:r>
+      <w:proofErr w:type="spellStart"/>
+      <w:r>
+        <w:rPr>
+          <w:szCs w:val="24"/>
+        </w:rPr>
+        <w:t>teksil</w:t>
+      </w:r>
+      <w:proofErr w:type="spellEnd"/>
+      <w:r>
+        <w:rPr>
+          <w:szCs w:val="24"/>
+        </w:rPr>
+        <w:t xml:space="preserve"> untuk membuat kain. </w:t>
+      </w:r>
+      <w:r>
+        <w:rPr>
+          <w:szCs w:val="24"/>
+        </w:rPr>
+        <w:t xml:space="preserve">Dalam industri tekstil proses pembuatan kain terdapat kompleksitas dari perencanaan </w:t>
+      </w:r>
+      <w:proofErr w:type="spellStart"/>
+      <w:r>
+        <w:rPr>
+          <w:i/>
+          <w:iCs/>
+          <w:szCs w:val="24"/>
+        </w:rPr>
+        <w:t>raw</w:t>
+      </w:r>
+      <w:proofErr w:type="spellEnd"/>
+      <w:r>
+        <w:rPr>
+          <w:szCs w:val="24"/>
+        </w:rPr>
+        <w:t xml:space="preserve"> material hingga teknik dalam perajutan kain. Kompleksitas tersebut berdasarkan jenis benang yang terdapat pada kain (</w:t>
+      </w:r>
+      <w:proofErr w:type="spellStart"/>
+      <w:r>
+        <w:rPr>
+          <w:i/>
+          <w:iCs/>
+          <w:szCs w:val="24"/>
+        </w:rPr>
+        <w:t>Cotton</w:t>
+      </w:r>
+      <w:proofErr w:type="spellEnd"/>
+      <w:r>
+        <w:rPr>
+          <w:i/>
+          <w:iCs/>
+          <w:szCs w:val="24"/>
+        </w:rPr>
+        <w:t xml:space="preserve"> / </w:t>
+      </w:r>
+      <w:proofErr w:type="spellStart"/>
+      <w:r>
+        <w:rPr>
+          <w:i/>
+          <w:iCs/>
+          <w:szCs w:val="24"/>
+        </w:rPr>
+        <w:t>Pollyester</w:t>
+      </w:r>
+      <w:proofErr w:type="spellEnd"/>
+      <w:r>
+        <w:rPr>
+          <w:i/>
+          <w:iCs/>
+          <w:szCs w:val="24"/>
+        </w:rPr>
+        <w:t xml:space="preserve"> / </w:t>
+      </w:r>
+      <w:proofErr w:type="spellStart"/>
+      <w:r>
+        <w:rPr>
+          <w:i/>
+          <w:iCs/>
+          <w:szCs w:val="24"/>
+        </w:rPr>
+        <w:t>Wool</w:t>
+      </w:r>
+      <w:proofErr w:type="spellEnd"/>
+      <w:r>
+        <w:rPr>
+          <w:i/>
+          <w:iCs/>
+          <w:szCs w:val="24"/>
+        </w:rPr>
+        <w:t xml:space="preserve"> / </w:t>
+      </w:r>
+      <w:proofErr w:type="spellStart"/>
+      <w:r>
+        <w:rPr>
+          <w:i/>
+          <w:iCs/>
+          <w:szCs w:val="24"/>
+        </w:rPr>
+        <w:t>Recycle</w:t>
+      </w:r>
+      <w:proofErr w:type="spellEnd"/>
+      <w:r>
+        <w:rPr>
+          <w:szCs w:val="24"/>
+        </w:rPr>
+        <w:t xml:space="preserve">). Tiap jenis benang juga memiliki penanganan </w:t>
+      </w:r>
+      <w:r>
+        <w:rPr>
+          <w:szCs w:val="24"/>
+        </w:rPr>
+        <w:t>khusus</w:t>
+      </w:r>
+      <w:r>
+        <w:rPr>
+          <w:szCs w:val="24"/>
+        </w:rPr>
+        <w:t xml:space="preserve"> karena karakteristik yang berbeda.</w:t>
+      </w:r>
+      <w:r>
+        <w:rPr>
+          <w:szCs w:val="24"/>
+        </w:rPr>
         <w:t xml:space="preserve"> </w:t>
       </w:r>
       <w:r>
-        <w:t xml:space="preserve">Biasanya langganan memiliki spesifikasi kusus untuk order kain yang mereka butuhkan. Tentunya langganan juga memerlukan kepastian untuk waktu order, waktu produksi, hingga waktu kirim </w:t>
-      </w:r>
-      <w:r>
-        <w:t xml:space="preserve">supaya langganan juga dapat langsung memproduksi baju maupun produk lain yang diinginkan. Dalam konteks ini tentunya peran planning mulai dari booking order hingga waktu produksi diperlukan untuk memperkirakan kebutuhan dan keluaran dari kain yang diharapkan. </w:t>
-      </w:r>
-      <w:r>
+        <w:rPr>
+          <w:szCs w:val="24"/>
+        </w:rPr>
+        <w:t xml:space="preserve">Biasanya langganan memiliki spesifikasi </w:t>
+      </w:r>
+      <w:r>
+        <w:rPr>
+          <w:szCs w:val="24"/>
+        </w:rPr>
+        <w:t>khusus</w:t>
+      </w:r>
+      <w:r>
+        <w:rPr>
+          <w:szCs w:val="24"/>
+        </w:rPr>
+        <w:t xml:space="preserve"> untuk order kain yang mereka </w:t>
+      </w:r>
+      <w:r>
+        <w:rPr>
+          <w:szCs w:val="24"/>
+        </w:rPr>
+        <w:t>butuhkah</w:t>
+      </w:r>
+      <w:r>
+        <w:rPr>
+          <w:szCs w:val="24"/>
+        </w:rPr>
+        <w:t xml:space="preserve">. Tentunya langganan juga memerlukan kepastian untuk waktu order, waktu produksi, hingga waktu kirim </w:t>
+      </w:r>
+      <w:r>
+        <w:rPr>
+          <w:szCs w:val="24"/>
+        </w:rPr>
+        <w:t xml:space="preserve">supaya langganan juga dapat langsung memproduksi baju maupun produk lain yang diinginkan. Dalam konteks ini tentunya peran </w:t>
+      </w:r>
+      <w:proofErr w:type="spellStart"/>
+      <w:r>
+        <w:rPr>
+          <w:i/>
+          <w:iCs/>
+          <w:szCs w:val="24"/>
+        </w:rPr>
+        <w:t>planning</w:t>
+      </w:r>
+      <w:proofErr w:type="spellEnd"/>
+      <w:r>
+        <w:rPr>
+          <w:szCs w:val="24"/>
+        </w:rPr>
+        <w:t xml:space="preserve"> mulai dari </w:t>
+      </w:r>
+      <w:proofErr w:type="spellStart"/>
+      <w:r>
+        <w:rPr>
+          <w:i/>
+          <w:iCs/>
+          <w:szCs w:val="24"/>
+        </w:rPr>
+        <w:t>booking</w:t>
+      </w:r>
+      <w:proofErr w:type="spellEnd"/>
+      <w:r>
+        <w:rPr>
+          <w:szCs w:val="24"/>
+        </w:rPr>
+        <w:t xml:space="preserve"> order hingga waktu produksi diperlukan untuk memperkirakan kebutuhan dan keluaran dari kain yang diharapkan. </w:t>
+      </w:r>
+      <w:r>
+        <w:rPr>
+          <w:szCs w:val="24"/>
+        </w:rPr>
         <w:t xml:space="preserve"> </w:t>
       </w:r>
     </w:p>
@@ -408,40 +648,128 @@
           <w:ilvl w:val="0"/>
           <w:numId w:val="3"/>
         </w:numPr>
-      </w:pPr>
-      <w:r>
+        <w:spacing w:line="240" w:lineRule="auto"/>
+        <w:rPr>
+          <w:sz w:val="24"/>
+          <w:szCs w:val="24"/>
+        </w:rPr>
+      </w:pPr>
+      <w:r>
+        <w:rPr>
+          <w:sz w:val="24"/>
+          <w:szCs w:val="24"/>
+        </w:rPr>
         <w:t>MASALAH</w:t>
       </w:r>
     </w:p>
     <w:p>
       <w:pPr>
+        <w:spacing w:line="240" w:lineRule="auto"/>
         <w:ind w:firstLine="229"/>
-      </w:pPr>
-      <w:r>
-        <w:t>Planning dalam produksi sulit diprediksi antar setiap bagian/departement</w:t>
-      </w:r>
-      <w:r>
+        <w:rPr>
+          <w:szCs w:val="24"/>
+        </w:rPr>
+      </w:pPr>
+      <w:proofErr w:type="spellStart"/>
+      <w:r>
+        <w:rPr>
+          <w:szCs w:val="24"/>
+        </w:rPr>
+        <w:t>Planning</w:t>
+      </w:r>
+      <w:proofErr w:type="spellEnd"/>
+      <w:r>
+        <w:rPr>
+          <w:szCs w:val="24"/>
+        </w:rPr>
+        <w:t xml:space="preserve"> dalam produksi sulit diprediksi antar setiap bagian/</w:t>
+      </w:r>
+      <w:r>
+        <w:rPr>
+          <w:szCs w:val="24"/>
+        </w:rPr>
+        <w:t>departemen</w:t>
+      </w:r>
+      <w:r>
+        <w:rPr>
+          <w:szCs w:val="24"/>
+        </w:rPr>
         <w:t>.</w:t>
       </w:r>
       <w:r>
+        <w:rPr>
+          <w:szCs w:val="24"/>
+        </w:rPr>
         <w:t xml:space="preserve"> Hal ini menyebabkan perencanaan stok dan waktu produksi menjadi tidak terkendali. Untuk memastikan semua </w:t>
       </w:r>
       <w:r>
-        <w:t xml:space="preserve">sistem terintegrasi mulai dari perancangan produksi, waktu produksi hingga keluaran akhir diperlukan suatu metode untuk planning supaya waktu produksi hingga </w:t>
-      </w:r>
-      <w:r>
+        <w:rPr>
+          <w:szCs w:val="24"/>
+        </w:rPr>
+        <w:t xml:space="preserve">sistem terintegrasi mulai dari perancangan produksi, waktu produksi hingga keluaran akhir diperlukan suatu metode untuk </w:t>
+      </w:r>
+      <w:r>
+        <w:rPr>
+          <w:szCs w:val="24"/>
+        </w:rPr>
+        <w:t>planing</w:t>
+      </w:r>
+      <w:r>
+        <w:rPr>
+          <w:szCs w:val="24"/>
+        </w:rPr>
+        <w:t xml:space="preserve"> supaya waktu produksi hingga </w:t>
+      </w:r>
+      <w:r>
+        <w:rPr>
+          <w:szCs w:val="24"/>
+        </w:rPr>
         <w:t>biaya</w:t>
       </w:r>
       <w:r>
+        <w:rPr>
+          <w:szCs w:val="24"/>
+        </w:rPr>
         <w:t xml:space="preserve"> dapat dihitung.</w:t>
       </w:r>
     </w:p>
     <w:p>
       <w:pPr>
+        <w:spacing w:line="240" w:lineRule="auto"/>
         <w:ind w:firstLine="229"/>
-      </w:pPr>
-      <w:r>
-        <w:t xml:space="preserve">Integrasi antar setiap bagian sangat diperlukan meskipun telah menggunakan sistem ERP. Sistem ERP yang diterapkan hanya sebatas menampilkan stok, dan proses produksi. Sistem tambahan untuk membantu proses planing ini diprerlukan untuk lebih mempersingkat waktu dan mempersiapkan orderan yang akan datang. </w:t>
+        <w:rPr>
+          <w:szCs w:val="24"/>
+        </w:rPr>
+      </w:pPr>
+      <w:r>
+        <w:rPr>
+          <w:szCs w:val="24"/>
+        </w:rPr>
+        <w:t xml:space="preserve">Integrasi antar setiap bagian sangat diperlukan meskipun telah menggunakan sistem ERP. Sistem ERP yang diterapkan hanya sebatas menampilkan stok, dan proses produksi. Sistem tambahan untuk membantu proses planing ini </w:t>
+      </w:r>
+      <w:r>
+        <w:rPr>
+          <w:szCs w:val="24"/>
+        </w:rPr>
+        <w:t>diperlukan</w:t>
+      </w:r>
+      <w:r>
+        <w:rPr>
+          <w:szCs w:val="24"/>
+        </w:rPr>
+        <w:t xml:space="preserve"> untuk lebih mempersingkat waktu dan mempersiapkan </w:t>
+      </w:r>
+      <w:r>
+        <w:rPr>
+          <w:szCs w:val="24"/>
+        </w:rPr>
+        <w:t>order</w:t>
+      </w:r>
+      <w:r>
+        <w:rPr>
+          <w:szCs w:val="24"/>
+        </w:rPr>
+        <w:t xml:space="preserve"> yang akan datang. </w:t>
       </w:r>
     </w:p>
     <w:p>
@@ -451,23 +779,127 @@
           <w:ilvl w:val="0"/>
           <w:numId w:val="3"/>
         </w:numPr>
-      </w:pPr>
-      <w:r>
+        <w:spacing w:line="240" w:lineRule="auto"/>
+        <w:rPr>
+          <w:sz w:val="24"/>
+          <w:szCs w:val="24"/>
+        </w:rPr>
+      </w:pPr>
+      <w:r>
+        <w:rPr>
+          <w:sz w:val="24"/>
+          <w:szCs w:val="24"/>
+        </w:rPr>
         <w:t>SOLUSI</w:t>
       </w:r>
     </w:p>
     <w:p>
       <w:pPr>
+        <w:spacing w:line="240" w:lineRule="auto"/>
         <w:ind w:firstLine="229"/>
-      </w:pPr>
-      <w:r>
-        <w:t>Sistem MPS (Material Planning Schedule) dibuat sebagai solusi untuk mempersingkat waktu selama planning</w:t>
-      </w:r>
-      <w:r>
+        <w:rPr>
+          <w:szCs w:val="24"/>
+        </w:rPr>
+      </w:pPr>
+      <w:r>
+        <w:rPr>
+          <w:szCs w:val="24"/>
+        </w:rPr>
+        <w:t>Sistem MPS (</w:t>
+      </w:r>
+      <w:r>
+        <w:rPr>
+          <w:i/>
+          <w:iCs/>
+          <w:szCs w:val="24"/>
+        </w:rPr>
+        <w:t xml:space="preserve">Material </w:t>
+      </w:r>
+      <w:proofErr w:type="spellStart"/>
+      <w:r>
+        <w:rPr>
+          <w:i/>
+          <w:iCs/>
+          <w:szCs w:val="24"/>
+        </w:rPr>
+        <w:t>Planning</w:t>
+      </w:r>
+      <w:proofErr w:type="spellEnd"/>
+      <w:r>
+        <w:rPr>
+          <w:i/>
+          <w:iCs/>
+          <w:szCs w:val="24"/>
+        </w:rPr>
+        <w:t xml:space="preserve"> Schedule</w:t>
+      </w:r>
+      <w:r>
+        <w:rPr>
+          <w:szCs w:val="24"/>
+        </w:rPr>
+        <w:t xml:space="preserve">) dibuat sebagai solusi untuk mempersingkat waktu selama </w:t>
+      </w:r>
+      <w:r>
+        <w:rPr>
+          <w:szCs w:val="24"/>
+        </w:rPr>
+        <w:t>planing</w:t>
+      </w:r>
+      <w:r>
+        <w:rPr>
+          <w:szCs w:val="24"/>
+        </w:rPr>
         <w:t xml:space="preserve">. </w:t>
       </w:r>
       <w:r>
-        <w:t xml:space="preserve">Sistem ini dirancang untuk mengintegrasikan stok di sistem ERP, mengintegrasikan proses development kain, material yang digunakan untuk development, hingga jadwal yang harus diperhatikan tiap bagian untuk melakukan pembelian stok.  </w:t>
+        <w:rPr>
+          <w:szCs w:val="24"/>
+        </w:rPr>
+        <w:t xml:space="preserve">Sistem ini dirancang untuk mengintegrasikan stok di sistem ERP, mengintegrasikan proses </w:t>
+      </w:r>
+      <w:proofErr w:type="spellStart"/>
+      <w:r>
+        <w:rPr>
+          <w:i/>
+          <w:iCs/>
+          <w:szCs w:val="24"/>
+        </w:rPr>
+        <w:t>development</w:t>
+      </w:r>
+      <w:proofErr w:type="spellEnd"/>
+      <w:r>
+        <w:rPr>
+          <w:szCs w:val="24"/>
+        </w:rPr>
+        <w:t xml:space="preserve"> kain, material yang digunakan untuk </w:t>
+      </w:r>
+      <w:proofErr w:type="spellStart"/>
+      <w:r>
+        <w:rPr>
+          <w:i/>
+          <w:iCs/>
+          <w:szCs w:val="24"/>
+        </w:rPr>
+        <w:t>development</w:t>
+      </w:r>
+      <w:proofErr w:type="spellEnd"/>
+      <w:r>
+        <w:rPr>
+          <w:szCs w:val="24"/>
+        </w:rPr>
+        <w:t xml:space="preserve">, hingga jadwal yang harus diperhatikan tiap bagian untuk melakukan pembelian stok. </w:t>
+      </w:r>
+      <w:r>
+        <w:rPr>
+          <w:szCs w:val="24"/>
+        </w:rPr>
+        <w:t xml:space="preserve">Perancangan sistem MPS ini </w:t>
+      </w:r>
+      <w:r>
+        <w:rPr>
+          <w:szCs w:val="24"/>
+        </w:rPr>
+        <w:t xml:space="preserve"> </w:t>
       </w:r>
     </w:p>
     <w:p>
@@ -477,36 +909,123 @@
           <w:ilvl w:val="0"/>
           <w:numId w:val="3"/>
         </w:numPr>
-      </w:pPr>
-      <w:r>
-        <w:lastRenderedPageBreak/>
+        <w:spacing w:line="240" w:lineRule="auto"/>
+        <w:rPr>
+          <w:sz w:val="24"/>
+          <w:szCs w:val="24"/>
+        </w:rPr>
+      </w:pPr>
+      <w:r>
+        <w:rPr>
+          <w:sz w:val="24"/>
+          <w:szCs w:val="24"/>
+        </w:rPr>
         <w:t>HASIL</w:t>
       </w:r>
     </w:p>
     <w:p>
       <w:pPr>
+        <w:spacing w:line="240" w:lineRule="auto"/>
         <w:ind w:firstLine="229"/>
-      </w:pPr>
-      <w:r>
-        <w:t>Sistem MPS yang dirancang untuk saat ini hanya menggunakan logika sederhana dari fuzzy logic</w:t>
-      </w:r>
-      <w:r>
+        <w:rPr>
+          <w:szCs w:val="24"/>
+        </w:rPr>
+      </w:pPr>
+      <w:r>
+        <w:rPr>
+          <w:szCs w:val="24"/>
+        </w:rPr>
+        <w:t xml:space="preserve">Sistem MPS yang dirancang untuk saat ini hanya menggunakan logika sederhana dari </w:t>
+      </w:r>
+      <w:proofErr w:type="spellStart"/>
+      <w:r>
+        <w:rPr>
+          <w:i/>
+          <w:iCs/>
+          <w:szCs w:val="24"/>
+        </w:rPr>
+        <w:t>fuzzy</w:t>
+      </w:r>
+      <w:proofErr w:type="spellEnd"/>
+      <w:r>
+        <w:rPr>
+          <w:i/>
+          <w:iCs/>
+          <w:szCs w:val="24"/>
+        </w:rPr>
+        <w:t xml:space="preserve"> </w:t>
+      </w:r>
+      <w:proofErr w:type="spellStart"/>
+      <w:r>
+        <w:rPr>
+          <w:i/>
+          <w:iCs/>
+          <w:szCs w:val="24"/>
+        </w:rPr>
+        <w:t>logic</w:t>
+      </w:r>
+      <w:proofErr w:type="spellEnd"/>
+      <w:r>
+        <w:rPr>
+          <w:i/>
+          <w:iCs/>
+          <w:szCs w:val="24"/>
+        </w:rPr>
         <w:t>.</w:t>
       </w:r>
       <w:r>
-        <w:t xml:space="preserve"> Dikarenakan kompleksitas kain selama proses development dan parameter yang berbeda seperti suhu, ph, jenis obat, hingga kandungan mineral air mempengaruhi hasil dari kondisi kain.</w:t>
+        <w:rPr>
+          <w:szCs w:val="24"/>
+        </w:rPr>
+        <w:t xml:space="preserve"> Dikarenakan kompleksitas kain selama proses </w:t>
+      </w:r>
+      <w:proofErr w:type="spellStart"/>
+      <w:r>
+        <w:rPr>
+          <w:i/>
+          <w:iCs/>
+          <w:szCs w:val="24"/>
+        </w:rPr>
+        <w:t>development</w:t>
+      </w:r>
+      <w:proofErr w:type="spellEnd"/>
+      <w:r>
+        <w:rPr>
+          <w:szCs w:val="24"/>
+        </w:rPr>
+        <w:t xml:space="preserve"> dan parameter yang berbeda seperti suhu, </w:t>
+      </w:r>
+      <w:proofErr w:type="spellStart"/>
+      <w:r>
+        <w:rPr>
+          <w:szCs w:val="24"/>
+        </w:rPr>
+        <w:t>ph</w:t>
+      </w:r>
+      <w:proofErr w:type="spellEnd"/>
+      <w:r>
+        <w:rPr>
+          <w:szCs w:val="24"/>
+        </w:rPr>
+        <w:t>, jenis obat, hingga kandungan mineral air mempengaruhi hasil dari kondisi kain.</w:t>
       </w:r>
     </w:p>
     <w:p>
       <w:pPr>
         <w:keepNext/>
+        <w:spacing w:line="240" w:lineRule="auto"/>
         <w:ind w:firstLine="229"/>
         <w:jc w:val="center"/>
+        <w:rPr>
+          <w:szCs w:val="24"/>
+        </w:rPr>
       </w:pPr>
       <w:r>
         <w:rPr>
           <w:noProof/>
-        </w:rPr>
+          <w:szCs w:val="24"/>
+        </w:rPr>
+        <w:lastRenderedPageBreak/>
         <w:drawing>
           <wp:inline distT="0" distB="0" distL="0" distR="0" wp14:anchorId="0466F67F" wp14:editId="5C933368">
             <wp:extent cx="4546600" cy="2054713"/>
@@ -554,46 +1073,107 @@
       <w:pPr>
         <w:pStyle w:val="Caption"/>
         <w:jc w:val="center"/>
-      </w:pPr>
-      <w:r>
+        <w:rPr>
+          <w:sz w:val="24"/>
+          <w:szCs w:val="24"/>
+        </w:rPr>
+      </w:pPr>
+      <w:r>
+        <w:rPr>
+          <w:sz w:val="24"/>
+          <w:szCs w:val="24"/>
+        </w:rPr>
         <w:t xml:space="preserve">Gambar </w:t>
       </w:r>
       <w:r>
+        <w:rPr>
+          <w:sz w:val="24"/>
+          <w:szCs w:val="24"/>
+        </w:rPr>
         <w:fldChar w:fldCharType="begin"/>
       </w:r>
       <w:r>
+        <w:rPr>
+          <w:sz w:val="24"/>
+          <w:szCs w:val="24"/>
+        </w:rPr>
         <w:instrText xml:space="preserve"> SEQ Gambar \* ARABIC </w:instrText>
       </w:r>
       <w:r>
+        <w:rPr>
+          <w:sz w:val="24"/>
+          <w:szCs w:val="24"/>
+        </w:rPr>
         <w:fldChar w:fldCharType="separate"/>
       </w:r>
       <w:r>
         <w:rPr>
           <w:noProof/>
+          <w:sz w:val="24"/>
+          <w:szCs w:val="24"/>
         </w:rPr>
         <w:t>1</w:t>
       </w:r>
       <w:r>
+        <w:rPr>
+          <w:sz w:val="24"/>
+          <w:szCs w:val="24"/>
+        </w:rPr>
         <w:fldChar w:fldCharType="end"/>
       </w:r>
       <w:r>
-        <w:t>. Planning kebutuhan benang</w:t>
-      </w:r>
-    </w:p>
-    <w:p>
-      <w:r>
+        <w:rPr>
+          <w:sz w:val="24"/>
+          <w:szCs w:val="24"/>
+        </w:rPr>
+        <w:t xml:space="preserve">. </w:t>
+      </w:r>
+      <w:proofErr w:type="spellStart"/>
+      <w:r>
+        <w:rPr>
+          <w:sz w:val="24"/>
+          <w:szCs w:val="24"/>
+        </w:rPr>
+        <w:t>Planning</w:t>
+      </w:r>
+      <w:proofErr w:type="spellEnd"/>
+      <w:r>
+        <w:rPr>
+          <w:sz w:val="24"/>
+          <w:szCs w:val="24"/>
+        </w:rPr>
+        <w:t xml:space="preserve"> kebutuhan benang</w:t>
+      </w:r>
+    </w:p>
+    <w:p>
+      <w:pPr>
+        <w:spacing w:line="240" w:lineRule="auto"/>
+        <w:ind w:firstLine="229"/>
+        <w:rPr>
+          <w:szCs w:val="24"/>
+        </w:rPr>
+      </w:pPr>
+      <w:r>
+        <w:rPr>
+          <w:szCs w:val="24"/>
+        </w:rPr>
         <w:t>Pada Gambar 1 diperlihatkan kondisi planing untuk proses produksi kain mentah sebelum diberi warna. Proses produksi ini pada setiap harinya apabila dijadwalkan akan otomatis terkalkulasi berapa lama dan berapa kebutuhan benang setiap harinya (Kg). Tentunya satu kain memiliki kombinasi benang yang berbeda dan hal ini membuat kalkulasi antar setiap benang yang masuk menjadi sangat beragam.</w:t>
       </w:r>
     </w:p>
     <w:p>
       <w:pPr>
         <w:keepNext/>
+        <w:spacing w:line="240" w:lineRule="auto"/>
         <w:ind w:firstLine="229"/>
         <w:jc w:val="center"/>
+        <w:rPr>
+          <w:szCs w:val="24"/>
+        </w:rPr>
       </w:pPr>
       <w:r>
         <w:rPr>
           <w:noProof/>
+          <w:szCs w:val="24"/>
         </w:rPr>
         <w:drawing>
           <wp:inline distT="0" distB="0" distL="0" distR="0" wp14:anchorId="5A41533F" wp14:editId="1BF9E357">
@@ -642,41 +1222,227 @@
       <w:pPr>
         <w:pStyle w:val="Caption"/>
         <w:jc w:val="center"/>
-      </w:pPr>
-      <w:r>
+        <w:rPr>
+          <w:sz w:val="24"/>
+          <w:szCs w:val="24"/>
+        </w:rPr>
+      </w:pPr>
+      <w:r>
+        <w:rPr>
+          <w:sz w:val="24"/>
+          <w:szCs w:val="24"/>
+        </w:rPr>
         <w:t xml:space="preserve">Gambar </w:t>
       </w:r>
       <w:r>
+        <w:rPr>
+          <w:sz w:val="24"/>
+          <w:szCs w:val="24"/>
+        </w:rPr>
         <w:fldChar w:fldCharType="begin"/>
       </w:r>
       <w:r>
+        <w:rPr>
+          <w:sz w:val="24"/>
+          <w:szCs w:val="24"/>
+        </w:rPr>
         <w:instrText xml:space="preserve"> SEQ Gambar \* ARABIC </w:instrText>
       </w:r>
       <w:r>
+        <w:rPr>
+          <w:sz w:val="24"/>
+          <w:szCs w:val="24"/>
+        </w:rPr>
         <w:fldChar w:fldCharType="separate"/>
       </w:r>
       <w:r>
         <w:rPr>
           <w:noProof/>
+          <w:sz w:val="24"/>
+          <w:szCs w:val="24"/>
         </w:rPr>
         <w:t>2</w:t>
       </w:r>
       <w:r>
+        <w:rPr>
+          <w:sz w:val="24"/>
+          <w:szCs w:val="24"/>
+        </w:rPr>
         <w:fldChar w:fldCharType="end"/>
       </w:r>
       <w:r>
-        <w:t>. Planning Kebutuhan Obat</w:t>
-      </w:r>
-    </w:p>
-    <w:p>
-      <w:r>
+        <w:rPr>
+          <w:sz w:val="24"/>
+          <w:szCs w:val="24"/>
+        </w:rPr>
+        <w:t xml:space="preserve">. </w:t>
+      </w:r>
+      <w:proofErr w:type="spellStart"/>
+      <w:r>
+        <w:rPr>
+          <w:sz w:val="24"/>
+          <w:szCs w:val="24"/>
+        </w:rPr>
+        <w:t>Planning</w:t>
+      </w:r>
+      <w:proofErr w:type="spellEnd"/>
+      <w:r>
+        <w:rPr>
+          <w:sz w:val="24"/>
+          <w:szCs w:val="24"/>
+        </w:rPr>
+        <w:t xml:space="preserve"> Kebutuhan Obat</w:t>
+      </w:r>
+    </w:p>
+    <w:p>
+      <w:pPr>
+        <w:spacing w:line="240" w:lineRule="auto"/>
+        <w:ind w:firstLine="229"/>
+        <w:rPr>
+          <w:szCs w:val="24"/>
+        </w:rPr>
+      </w:pPr>
+      <w:r>
+        <w:rPr>
+          <w:szCs w:val="24"/>
+        </w:rPr>
+        <w:t>Pada Gambar 2 merupakan proses selanjutnya setelah pembuatan kain mentah (</w:t>
+      </w:r>
+      <w:proofErr w:type="spellStart"/>
+      <w:r>
+        <w:rPr>
+          <w:i/>
+          <w:iCs/>
+          <w:szCs w:val="24"/>
+        </w:rPr>
+        <w:t>Greige</w:t>
+      </w:r>
+      <w:proofErr w:type="spellEnd"/>
+      <w:r>
+        <w:rPr>
+          <w:szCs w:val="24"/>
+        </w:rPr>
+        <w:t xml:space="preserve">). Kain akan dilakukan pewarnaan dan penambahan obat sesuai dengan spesifikasi untuk meningkatkan kerenggangan maupun kehalusan kain. Pada proses </w:t>
+      </w:r>
+      <w:r>
+        <w:rPr>
+          <w:szCs w:val="24"/>
+        </w:rPr>
+        <w:t>planing</w:t>
+      </w:r>
+      <w:r>
+        <w:rPr>
+          <w:szCs w:val="24"/>
+        </w:rPr>
+        <w:t xml:space="preserve"> obat ini memerlukan ketelitian </w:t>
+      </w:r>
+      <w:r>
+        <w:rPr>
+          <w:szCs w:val="24"/>
+        </w:rPr>
+        <w:t>khusus</w:t>
+      </w:r>
+      <w:r>
+        <w:rPr>
+          <w:szCs w:val="24"/>
+        </w:rPr>
+        <w:t xml:space="preserve"> karena satu jenis kain bisa 8-10 jenis obat yang berbeda. </w:t>
+      </w:r>
+      <w:r>
+        <w:rPr>
+          <w:szCs w:val="24"/>
+        </w:rPr>
+        <w:t>L</w:t>
+      </w:r>
+      <w:r>
+        <w:rPr>
+          <w:szCs w:val="24"/>
+        </w:rPr>
+        <w:t xml:space="preserve">ogika untuk stok minimum dan juga logika kebutuhan obat tiap hari dibuat. Apabila terdapat obat yang </w:t>
+      </w:r>
+      <w:r>
+        <w:rPr>
+          <w:szCs w:val="24"/>
+        </w:rPr>
+        <w:t>di bawah</w:t>
+      </w:r>
+      <w:r>
+        <w:rPr>
+          <w:szCs w:val="24"/>
+        </w:rPr>
+        <w:t xml:space="preserve"> stok minimum akan langsung diberikan peringatan untuk melakukan pembelian.</w:t>
+      </w:r>
+    </w:p>
+    <w:p>
+      <w:pPr>
+        <w:spacing w:line="240" w:lineRule="auto"/>
+        <w:ind w:firstLine="229"/>
+        <w:rPr>
+          <w:szCs w:val="24"/>
+        </w:rPr>
+      </w:pPr>
+      <w:r>
+        <w:rPr>
+          <w:szCs w:val="24"/>
+        </w:rPr>
+        <w:t xml:space="preserve">Sistem </w:t>
+      </w:r>
+      <w:proofErr w:type="spellStart"/>
+      <w:r>
+        <w:rPr>
+          <w:i/>
+          <w:iCs/>
+          <w:szCs w:val="24"/>
+        </w:rPr>
+        <w:t>Fuzzy</w:t>
+      </w:r>
+      <w:proofErr w:type="spellEnd"/>
+      <w:r>
+        <w:rPr>
+          <w:i/>
+          <w:iCs/>
+          <w:szCs w:val="24"/>
+        </w:rPr>
+        <w:t xml:space="preserve"> </w:t>
+      </w:r>
+      <w:proofErr w:type="spellStart"/>
+      <w:r>
+        <w:rPr>
+          <w:i/>
+          <w:iCs/>
+          <w:szCs w:val="24"/>
+        </w:rPr>
+        <w:t>Logic</w:t>
+      </w:r>
+      <w:proofErr w:type="spellEnd"/>
+      <w:r>
+        <w:rPr>
+          <w:szCs w:val="24"/>
+        </w:rPr>
+        <w:t xml:space="preserve"> yang diterapkan adalah dalam perencanaan untuk pembelian obat dan juga pembelian benang. Apabila terdapat kekurangan stok, logika untuk pembelian obat harus dilakukan. Untuk benang sendiri apabila terdapat kekurangan stok, masih dapat dilakukan dengan menggunakan kain mentah yang sudah diproduksi sebelumnya. </w:t>
+      </w:r>
+      <w:r>
+        <w:rPr>
+          <w:szCs w:val="24"/>
+        </w:rPr>
         <w:lastRenderedPageBreak/>
-        <w:t>Pada Gambar 2 merupakan proses selanjutnya setelah pembuatan kain mentah (Greige). Kain akan dilakukan pewarnaan dan penambahan obat sesuai dengan spesifikasi untuk meningkatkan kerenggangan maupun kehalusan kain. Pada proses planning obat ini memerlukan ketelitian kusus karena satu jenis kain bisa 8-10 jenis obat yang berbeda. Disini logika untuk stok minimum dan juga logika kebutuhan obat tiap hari dibuat. Apabila terdapat obat yang dibawah stok minimum akan langsung diberikan peringatan untuk melakukan pembelian.</w:t>
-      </w:r>
-    </w:p>
-    <w:p>
-      <w:r>
-        <w:t>Sistem Fuzzy Logic yang diterapkan adalah dalam perencanaan untuk pembelian obat dan juga pembelian benang. Apabila terdapat kekurangan stok, logika untuk pembelian obat harus dilakukan. Untuk benang sendiri apabila terdapat kekurangan stok, masih dapat dilakukan dengan menggunakan kain mentah yang sudah diproduksi sebelumnya. Sehingga urgensi untuk melakukan produksi kain mentah tidak terlalu tinggi. Akan tetapi untuk obat karena spesifikasi untuk finishing maupun untuk pewarnaan membutuhkan obat tertentu sehingga diperlukan obat yang spesifik dalam waktu yang telah ditentukan.</w:t>
+        <w:t xml:space="preserve">Sehingga urgensi untuk melakukan produksi kain mentah tidak terlalu tinggi. Akan tetapi untuk obat karena spesifikasi untuk </w:t>
+      </w:r>
+      <w:proofErr w:type="spellStart"/>
+      <w:r>
+        <w:rPr>
+          <w:i/>
+          <w:iCs/>
+          <w:szCs w:val="24"/>
+        </w:rPr>
+        <w:t>finishing</w:t>
+      </w:r>
+      <w:proofErr w:type="spellEnd"/>
+      <w:r>
+        <w:rPr>
+          <w:szCs w:val="24"/>
+        </w:rPr>
+        <w:t xml:space="preserve"> maupun untuk pewarnaan membutuhkan obat tertentu sehingga diperlukan obat yang spesifik dalam waktu yang telah ditentukan.</w:t>
       </w:r>
     </w:p>
     <w:p>
@@ -686,26 +1452,553 @@
           <w:ilvl w:val="0"/>
           <w:numId w:val="3"/>
         </w:numPr>
-      </w:pPr>
-      <w:r>
+        <w:spacing w:line="240" w:lineRule="auto"/>
+        <w:rPr>
+          <w:sz w:val="24"/>
+          <w:szCs w:val="24"/>
+        </w:rPr>
+      </w:pPr>
+      <w:r>
+        <w:rPr>
+          <w:sz w:val="24"/>
+          <w:szCs w:val="24"/>
+        </w:rPr>
+        <w:t>TANTANGAN</w:t>
+      </w:r>
+    </w:p>
+    <w:p>
+      <w:pPr>
+        <w:spacing w:line="240" w:lineRule="auto"/>
+        <w:ind w:firstLine="229"/>
+        <w:rPr>
+          <w:szCs w:val="24"/>
+        </w:rPr>
+      </w:pPr>
+      <w:r>
+        <w:rPr>
+          <w:szCs w:val="24"/>
+        </w:rPr>
+        <w:t xml:space="preserve">Dalam implementasi sistem MPS ini, terdapat beberapa kendala yang perlu diperhatikan. Sebagai sistem baru yang mengintegrasikan berbagai sumber data, tantangan utama terletak pada proses koneksi antar </w:t>
+      </w:r>
+      <w:proofErr w:type="spellStart"/>
+      <w:r>
+        <w:rPr>
+          <w:i/>
+          <w:iCs/>
+          <w:szCs w:val="24"/>
+        </w:rPr>
+        <w:t>database</w:t>
+      </w:r>
+      <w:proofErr w:type="spellEnd"/>
+      <w:r>
+        <w:rPr>
+          <w:szCs w:val="24"/>
+        </w:rPr>
+        <w:t xml:space="preserve"> yang berbeda, yaitu </w:t>
+      </w:r>
+      <w:proofErr w:type="spellStart"/>
+      <w:r>
+        <w:rPr>
+          <w:szCs w:val="24"/>
+        </w:rPr>
+        <w:t>MySQL</w:t>
+      </w:r>
+      <w:proofErr w:type="spellEnd"/>
+      <w:r>
+        <w:rPr>
+          <w:szCs w:val="24"/>
+        </w:rPr>
+        <w:t>, SQL Server, dan DB2</w:t>
+      </w:r>
+      <w:r>
+        <w:rPr>
+          <w:szCs w:val="24"/>
+        </w:rPr>
+        <w:t>.</w:t>
+      </w:r>
+      <w:r>
+        <w:rPr>
+          <w:szCs w:val="24"/>
+        </w:rPr>
+        <w:t xml:space="preserve"> </w:t>
+      </w:r>
+      <w:r>
+        <w:rPr>
+          <w:szCs w:val="24"/>
+        </w:rPr>
+        <w:t>Dengan relasi antar tabel tidak hanya 1 melainkan lebih dari 4 tabel yang berbeda pada setiap koneksi</w:t>
+      </w:r>
+      <w:r>
+        <w:rPr>
+          <w:szCs w:val="24"/>
+        </w:rPr>
+        <w:t xml:space="preserve">. </w:t>
+      </w:r>
+      <w:r>
+        <w:rPr>
+          <w:szCs w:val="24"/>
+        </w:rPr>
+        <w:t>Hal</w:t>
+      </w:r>
+      <w:r>
+        <w:rPr>
+          <w:szCs w:val="24"/>
+        </w:rPr>
+        <w:t xml:space="preserve"> ini menyebabkan proses </w:t>
+      </w:r>
+      <w:r>
+        <w:rPr>
+          <w:szCs w:val="24"/>
+        </w:rPr>
+        <w:t>pemanggilan</w:t>
+      </w:r>
+      <w:r>
+        <w:rPr>
+          <w:szCs w:val="24"/>
+        </w:rPr>
+        <w:t xml:space="preserve"> data menjadi kompleks dan memerlukan penanganan khusus. Selain itu, tingkat kompleksitas juga meningkat pada sisi perancangan </w:t>
+      </w:r>
+      <w:proofErr w:type="spellStart"/>
+      <w:r>
+        <w:rPr>
+          <w:i/>
+          <w:iCs/>
+          <w:szCs w:val="24"/>
+        </w:rPr>
+        <w:t>query</w:t>
+      </w:r>
+      <w:proofErr w:type="spellEnd"/>
+      <w:r>
+        <w:rPr>
+          <w:szCs w:val="24"/>
+        </w:rPr>
+        <w:t xml:space="preserve"> dan penerapan </w:t>
+      </w:r>
+      <w:proofErr w:type="spellStart"/>
+      <w:r>
+        <w:rPr>
+          <w:i/>
+          <w:iCs/>
+          <w:szCs w:val="24"/>
+        </w:rPr>
+        <w:t>fuzzy</w:t>
+      </w:r>
+      <w:proofErr w:type="spellEnd"/>
+      <w:r>
+        <w:rPr>
+          <w:i/>
+          <w:iCs/>
+          <w:szCs w:val="24"/>
+        </w:rPr>
+        <w:t xml:space="preserve"> </w:t>
+      </w:r>
+      <w:proofErr w:type="spellStart"/>
+      <w:r>
+        <w:rPr>
+          <w:i/>
+          <w:iCs/>
+          <w:szCs w:val="24"/>
+        </w:rPr>
+        <w:t>logic</w:t>
+      </w:r>
+      <w:proofErr w:type="spellEnd"/>
+      <w:r>
+        <w:rPr>
+          <w:szCs w:val="24"/>
+        </w:rPr>
+        <w:t>.</w:t>
+      </w:r>
+      <w:r>
+        <w:rPr>
+          <w:szCs w:val="24"/>
+        </w:rPr>
+        <w:t xml:space="preserve"> </w:t>
+      </w:r>
+      <w:r>
+        <w:rPr>
+          <w:szCs w:val="24"/>
+        </w:rPr>
+        <w:t>S</w:t>
+      </w:r>
+      <w:r>
+        <w:rPr>
+          <w:szCs w:val="24"/>
+        </w:rPr>
+        <w:t xml:space="preserve">etiap departemen memiliki parameter </w:t>
+      </w:r>
+      <w:proofErr w:type="spellStart"/>
+      <w:r>
+        <w:rPr>
+          <w:i/>
+          <w:iCs/>
+          <w:szCs w:val="24"/>
+        </w:rPr>
+        <w:t>fuzzy</w:t>
+      </w:r>
+      <w:proofErr w:type="spellEnd"/>
+      <w:r>
+        <w:rPr>
+          <w:szCs w:val="24"/>
+        </w:rPr>
+        <w:t xml:space="preserve"> yang berbeda sesuai dengan prosesnya masing-masing.</w:t>
+      </w:r>
+    </w:p>
+    <w:p>
+      <w:pPr>
+        <w:spacing w:line="240" w:lineRule="auto"/>
+        <w:ind w:firstLine="229"/>
+        <w:rPr>
+          <w:szCs w:val="24"/>
+        </w:rPr>
+      </w:pPr>
+      <w:r>
+        <w:rPr>
+          <w:szCs w:val="24"/>
+        </w:rPr>
+        <w:t>Dari sisi sumber daya manusia, kendala relatif minimal karena sebagian besar proses di Indo</w:t>
+      </w:r>
+      <w:r>
+        <w:rPr>
+          <w:szCs w:val="24"/>
+        </w:rPr>
+        <w:t xml:space="preserve"> </w:t>
+      </w:r>
+      <w:proofErr w:type="spellStart"/>
+      <w:r>
+        <w:rPr>
+          <w:szCs w:val="24"/>
+        </w:rPr>
+        <w:t>T</w:t>
+      </w:r>
+      <w:r>
+        <w:rPr>
+          <w:szCs w:val="24"/>
+        </w:rPr>
+        <w:t>aichen</w:t>
+      </w:r>
+      <w:proofErr w:type="spellEnd"/>
+      <w:r>
+        <w:rPr>
+          <w:szCs w:val="24"/>
+        </w:rPr>
+        <w:t xml:space="preserve"> telah </w:t>
+      </w:r>
+      <w:proofErr w:type="spellStart"/>
+      <w:r>
+        <w:rPr>
+          <w:szCs w:val="24"/>
+        </w:rPr>
+        <w:t>terdigitalisasi</w:t>
+      </w:r>
+      <w:proofErr w:type="spellEnd"/>
+      <w:r>
+        <w:rPr>
+          <w:szCs w:val="24"/>
+        </w:rPr>
+        <w:t xml:space="preserve"> dan pengguna sudah terbiasa dengan sistem ERP. Namun demikian, keterbatasan infrastruktur masih menjadi hambatan, terutama terkait stabilitas koneksi antar </w:t>
+      </w:r>
+      <w:proofErr w:type="spellStart"/>
+      <w:r>
+        <w:rPr>
+          <w:szCs w:val="24"/>
+        </w:rPr>
+        <w:t>database</w:t>
+      </w:r>
+      <w:proofErr w:type="spellEnd"/>
+      <w:r>
+        <w:rPr>
+          <w:szCs w:val="24"/>
+        </w:rPr>
+        <w:t xml:space="preserve"> yang berbeda, di mana perbedaan performa sering menimbulkan </w:t>
+      </w:r>
+      <w:proofErr w:type="spellStart"/>
+      <w:r>
+        <w:rPr>
+          <w:i/>
+          <w:iCs/>
+          <w:szCs w:val="24"/>
+        </w:rPr>
+        <w:t>loss</w:t>
+      </w:r>
+      <w:proofErr w:type="spellEnd"/>
+      <w:r>
+        <w:rPr>
+          <w:szCs w:val="24"/>
+        </w:rPr>
+        <w:t xml:space="preserve">. Oleh karena itu, peningkatan dan penyesuaian infrastruktur server serta manajemen </w:t>
+      </w:r>
+      <w:proofErr w:type="spellStart"/>
+      <w:r>
+        <w:rPr>
+          <w:i/>
+          <w:iCs/>
+          <w:szCs w:val="24"/>
+        </w:rPr>
+        <w:t>database</w:t>
+      </w:r>
+      <w:proofErr w:type="spellEnd"/>
+      <w:r>
+        <w:rPr>
+          <w:szCs w:val="24"/>
+        </w:rPr>
+        <w:t xml:space="preserve"> menjadi kebutuhan penting untuk mendukung kinerja sistem MPS secara optimal.</w:t>
+      </w:r>
+    </w:p>
+    <w:p>
+      <w:pPr>
+        <w:pStyle w:val="Heading1"/>
+        <w:numPr>
+          <w:ilvl w:val="0"/>
+          <w:numId w:val="3"/>
+        </w:numPr>
+        <w:spacing w:line="240" w:lineRule="auto"/>
+        <w:rPr>
+          <w:sz w:val="24"/>
+          <w:szCs w:val="24"/>
+        </w:rPr>
+      </w:pPr>
+      <w:r>
+        <w:rPr>
+          <w:sz w:val="24"/>
+          <w:szCs w:val="24"/>
+        </w:rPr>
         <w:t>KESIMPULAN</w:t>
       </w:r>
     </w:p>
     <w:p>
       <w:pPr>
+        <w:spacing w:line="240" w:lineRule="auto"/>
         <w:ind w:firstLine="229"/>
-      </w:pPr>
-      <w:r>
-        <w:t xml:space="preserve">Meskipun hanya fuzzy logic sederhana dalam proses planing kain, proses ini membantu memperkirakan </w:t>
-      </w:r>
-      <w:r>
-        <w:t>lama proses produksi dan material yang diperlukan dalam development hingga produksi kain</w:t>
-      </w:r>
-      <w:r>
+        <w:rPr>
+          <w:szCs w:val="24"/>
+        </w:rPr>
+      </w:pPr>
+      <w:r>
+        <w:rPr>
+          <w:szCs w:val="24"/>
+        </w:rPr>
+        <w:t xml:space="preserve">Meskipun hanya </w:t>
+      </w:r>
+      <w:proofErr w:type="spellStart"/>
+      <w:r>
+        <w:rPr>
+          <w:i/>
+          <w:iCs/>
+          <w:szCs w:val="24"/>
+        </w:rPr>
+        <w:t>fuzzy</w:t>
+      </w:r>
+      <w:proofErr w:type="spellEnd"/>
+      <w:r>
+        <w:rPr>
+          <w:i/>
+          <w:iCs/>
+          <w:szCs w:val="24"/>
+        </w:rPr>
+        <w:t xml:space="preserve"> </w:t>
+      </w:r>
+      <w:proofErr w:type="spellStart"/>
+      <w:r>
+        <w:rPr>
+          <w:i/>
+          <w:iCs/>
+          <w:szCs w:val="24"/>
+        </w:rPr>
+        <w:t>logic</w:t>
+      </w:r>
+      <w:proofErr w:type="spellEnd"/>
+      <w:r>
+        <w:rPr>
+          <w:szCs w:val="24"/>
+        </w:rPr>
+        <w:t xml:space="preserve"> sederhana dalam proses planing kain, proses ini membantu memperkirakan </w:t>
+      </w:r>
+      <w:r>
+        <w:rPr>
+          <w:szCs w:val="24"/>
+        </w:rPr>
+        <w:t xml:space="preserve">lama proses produksi dan material yang diperlukan dalam </w:t>
+      </w:r>
+      <w:proofErr w:type="spellStart"/>
+      <w:r>
+        <w:rPr>
+          <w:i/>
+          <w:iCs/>
+          <w:szCs w:val="24"/>
+        </w:rPr>
+        <w:t>development</w:t>
+      </w:r>
+      <w:proofErr w:type="spellEnd"/>
+      <w:r>
+        <w:rPr>
+          <w:i/>
+          <w:iCs/>
+          <w:szCs w:val="24"/>
+        </w:rPr>
+        <w:t xml:space="preserve"> </w:t>
+      </w:r>
+      <w:r>
+        <w:rPr>
+          <w:szCs w:val="24"/>
+        </w:rPr>
+        <w:t>hingga produksi kain</w:t>
+      </w:r>
+      <w:r>
+        <w:rPr>
+          <w:szCs w:val="24"/>
+        </w:rPr>
         <w:t>.</w:t>
       </w:r>
       <w:r>
-        <w:t xml:space="preserve"> Tentunya apabila proses produksi dan material yang sudah matang, penggunaan Ai yang lebih canggih dapat diterapkan. Penggunaan Ai yang lebih maju dapat diterapkan apabila database untuk proses belajar dapat dikembangkan dan diterapkan. </w:t>
+        <w:rPr>
+          <w:szCs w:val="24"/>
+        </w:rPr>
+        <w:t xml:space="preserve"> Dengan adanya estimasi yang lebih terarah membantu dalam proses pengambilan keputusan. </w:t>
+      </w:r>
+      <w:r>
+        <w:rPr>
+          <w:szCs w:val="24"/>
+        </w:rPr>
+        <w:t>Seiring dengan semakin matangnya data produksi dan stabilnya parameter material, sistem ini dapat dikembangkan lebih lanjut dengan mengintegrasikan teknologi AI yang lebih canggih</w:t>
+      </w:r>
+      <w:r>
+        <w:rPr>
+          <w:szCs w:val="24"/>
+        </w:rPr>
+        <w:t xml:space="preserve">. </w:t>
+      </w:r>
+    </w:p>
+    <w:p>
+      <w:pPr>
+        <w:pStyle w:val="Heading1"/>
+        <w:numPr>
+          <w:ilvl w:val="0"/>
+          <w:numId w:val="3"/>
+        </w:numPr>
+        <w:spacing w:line="240" w:lineRule="auto"/>
+        <w:rPr>
+          <w:sz w:val="24"/>
+          <w:szCs w:val="24"/>
+        </w:rPr>
+      </w:pPr>
+      <w:r>
+        <w:rPr>
+          <w:sz w:val="24"/>
+          <w:szCs w:val="24"/>
+        </w:rPr>
+        <w:t>SARAN</w:t>
+      </w:r>
+    </w:p>
+    <w:p>
+      <w:pPr>
+        <w:spacing w:line="240" w:lineRule="auto"/>
+        <w:ind w:firstLine="229"/>
+        <w:rPr>
+          <w:szCs w:val="24"/>
+        </w:rPr>
+      </w:pPr>
+      <w:proofErr w:type="spellStart"/>
+      <w:r>
+        <w:rPr>
+          <w:szCs w:val="24"/>
+        </w:rPr>
+        <w:t>Kedepannya</w:t>
+      </w:r>
+      <w:proofErr w:type="spellEnd"/>
+      <w:r>
+        <w:rPr>
+          <w:szCs w:val="24"/>
+        </w:rPr>
+        <w:t xml:space="preserve"> sistem MPS ini dapat dikembangkan menjadi lebih kompleks lagi. Selain perhitungan proses dan stok, tentunya </w:t>
+      </w:r>
+      <w:proofErr w:type="spellStart"/>
+      <w:r>
+        <w:rPr>
+          <w:i/>
+          <w:iCs/>
+          <w:szCs w:val="24"/>
+        </w:rPr>
+        <w:t>cost</w:t>
+      </w:r>
+      <w:proofErr w:type="spellEnd"/>
+      <w:r>
+        <w:rPr>
+          <w:szCs w:val="24"/>
+        </w:rPr>
+        <w:t xml:space="preserve"> serta </w:t>
+      </w:r>
+      <w:proofErr w:type="spellStart"/>
+      <w:r>
+        <w:rPr>
+          <w:i/>
+          <w:iCs/>
+          <w:szCs w:val="24"/>
+        </w:rPr>
+        <w:t>loss</w:t>
+      </w:r>
+      <w:proofErr w:type="spellEnd"/>
+      <w:r>
+        <w:rPr>
+          <w:szCs w:val="24"/>
+        </w:rPr>
+        <w:t xml:space="preserve"> bisa diperkirakan lebih matang lagi. Penggunaan Ai dapat diterapkan seperti pada ketika order turun, Ai dapat digunakan untuk menganalisis order yang akan turun setiap </w:t>
+      </w:r>
+      <w:proofErr w:type="spellStart"/>
+      <w:r>
+        <w:rPr>
+          <w:i/>
+          <w:iCs/>
+          <w:szCs w:val="24"/>
+        </w:rPr>
+        <w:t>season</w:t>
+      </w:r>
+      <w:proofErr w:type="spellEnd"/>
+      <w:r>
+        <w:rPr>
+          <w:szCs w:val="24"/>
+        </w:rPr>
+        <w:t xml:space="preserve"> sehingga setiap departemen dapat mempersiapkan material yang diperlukan sesuai dengan perencanaan order </w:t>
+      </w:r>
+      <w:proofErr w:type="spellStart"/>
+      <w:r>
+        <w:rPr>
+          <w:szCs w:val="24"/>
+        </w:rPr>
+        <w:t>kedepannya</w:t>
+      </w:r>
+      <w:proofErr w:type="spellEnd"/>
+      <w:r>
+        <w:rPr>
+          <w:szCs w:val="24"/>
+        </w:rPr>
+        <w:t>.</w:t>
+      </w:r>
+      <w:r>
+        <w:rPr>
+          <w:szCs w:val="24"/>
+        </w:rPr>
+        <w:t xml:space="preserve"> </w:t>
+      </w:r>
+      <w:r>
+        <w:rPr>
+          <w:szCs w:val="24"/>
+        </w:rPr>
+        <w:t xml:space="preserve">Ai juga dapat diterapkan dalam setiap proses untuk kalkulasi material untuk mempermudah proses planing. </w:t>
+      </w:r>
+    </w:p>
+    <w:p>
+      <w:pPr>
+        <w:spacing w:line="240" w:lineRule="auto"/>
+        <w:ind w:firstLine="229"/>
+        <w:rPr>
+          <w:szCs w:val="24"/>
+        </w:rPr>
+      </w:pPr>
+      <w:r>
+        <w:rPr>
+          <w:szCs w:val="24"/>
+        </w:rPr>
+        <w:t>Kebijakan investasi pada infrastruktur teknologi, pelatihan sumber daya manusia, serta standarisasi proses berbasis data juga perlu diterapkan agar adopsi AI tidak hanya bersifat teknis, tetapi juga selaras dengan budaya organisasi. Dengan adanya kebijakan yang jelas dan berkelanjutan, penerapan sistem MPS yang lebih cerdas dapat memberikan dampak nyata dalam meningkatkan efisiensi operasional, akurasi perencanaan, serta daya saing perusahaan dalam jangka panjang.</w:t>
       </w:r>
     </w:p>
     <w:sectPr>
@@ -1928,7 +3221,7 @@
   <w:style w:type="paragraph" w:default="1" w:styleId="Normal">
     <w:name w:val="Normal"/>
     <w:qFormat/>
-    <w:rsid w:val="00A225FB"/>
+    <w:rsid w:val="006801DF"/>
     <w:pPr>
       <w:spacing w:line="360" w:lineRule="auto"/>
       <w:ind w:left="851"/>
@@ -1964,7 +3257,6 @@
   <w:style w:type="character" w:default="1" w:styleId="DefaultParagraphFont">
     <w:name w:val="Default Paragraph Font"/>
     <w:uiPriority w:val="1"/>
-    <w:semiHidden/>
     <w:unhideWhenUsed/>
   </w:style>
   <w:style w:type="table" w:default="1" w:styleId="TableNormal">

</xml_diff>